<commit_message>
Modificaciones en DB y Back
</commit_message>
<xml_diff>
--- a/Analisis/Proyecto de programacion PHP.docx
+++ b/Analisis/Proyecto de programacion PHP.docx
@@ -2566,8 +2566,483 @@
         </w:rPr>
       </w:pPr>
     </w:p>
+    <w:p>
+      <w:pPr>
+        <w:rPr>
+          <w:rFonts w:ascii="Arial" w:hAnsi="Arial" w:cs="Arial"/>
+          <w:sz w:val="24"/>
+          <w:szCs w:val="24"/>
+          <w:u w:val="single"/>
+        </w:rPr>
+      </w:pPr>
+      <w:r>
+        <w:rPr>
+          <w:rFonts w:ascii="Arial" w:hAnsi="Arial" w:cs="Arial"/>
+          <w:sz w:val="24"/>
+          <w:szCs w:val="24"/>
+          <w:u w:val="single"/>
+        </w:rPr>
+        <w:t xml:space="preserve">Fotos Proyecto </w:t>
+      </w:r>
+    </w:p>
+    <w:p>
+      <w:pPr>
+        <w:rPr>
+          <w:noProof/>
+        </w:rPr>
+      </w:pPr>
+    </w:p>
+    <w:p>
+      <w:pPr>
+        <w:rPr>
+          <w:rFonts w:ascii="Arial" w:hAnsi="Arial" w:cs="Arial"/>
+          <w:sz w:val="24"/>
+          <w:szCs w:val="24"/>
+          <w:u w:val="single"/>
+        </w:rPr>
+      </w:pPr>
+      <w:r>
+        <w:rPr>
+          <w:rFonts w:ascii="Arial" w:hAnsi="Arial" w:cs="Arial"/>
+          <w:sz w:val="24"/>
+          <w:szCs w:val="24"/>
+          <w:u w:val="single"/>
+        </w:rPr>
+        <w:lastRenderedPageBreak/>
+        <w:t xml:space="preserve">Ventana Registrar Usuario </w:t>
+      </w:r>
+    </w:p>
+    <w:p>
+      <w:pPr>
+        <w:rPr>
+          <w:rFonts w:ascii="Arial" w:hAnsi="Arial" w:cs="Arial"/>
+          <w:sz w:val="24"/>
+          <w:szCs w:val="24"/>
+          <w:u w:val="single"/>
+        </w:rPr>
+      </w:pPr>
+      <w:r>
+        <w:rPr>
+          <w:rFonts w:ascii="Arial" w:hAnsi="Arial" w:cs="Arial"/>
+          <w:sz w:val="24"/>
+          <w:szCs w:val="24"/>
+          <w:u w:val="single"/>
+        </w:rPr>
+        <w:t>/#/</w:t>
+      </w:r>
+      <w:r>
+        <w:rPr>
+          <w:rFonts w:ascii="Arial" w:hAnsi="Arial" w:cs="Arial"/>
+          <w:sz w:val="24"/>
+          <w:szCs w:val="24"/>
+          <w:u w:val="single"/>
+        </w:rPr>
+        <w:t>registerUsers</w:t>
+      </w:r>
+    </w:p>
+    <w:p>
+      <w:pPr>
+        <w:rPr>
+          <w:rFonts w:ascii="Arial" w:hAnsi="Arial" w:cs="Arial"/>
+          <w:sz w:val="24"/>
+          <w:szCs w:val="24"/>
+          <w:u w:val="single"/>
+        </w:rPr>
+      </w:pPr>
+      <w:r>
+        <w:rPr>
+          <w:noProof/>
+        </w:rPr>
+        <w:drawing>
+          <wp:inline distT="0" distB="0" distL="0" distR="0" wp14:anchorId="3F133871" wp14:editId="62345C85">
+            <wp:extent cx="5419725" cy="2676525"/>
+            <wp:effectExtent l="0" t="0" r="9525" b="9525"/>
+            <wp:docPr id="4" name="Imagen 4" descr="Interfaz de usuario gráfica&#10;&#10;Descripción generada automáticamente"/>
+            <wp:cNvGraphicFramePr>
+              <a:graphicFrameLocks xmlns:a="http://schemas.openxmlformats.org/drawingml/2006/main" noChangeAspect="1"/>
+            </wp:cNvGraphicFramePr>
+            <a:graphic xmlns:a="http://schemas.openxmlformats.org/drawingml/2006/main">
+              <a:graphicData uri="http://schemas.openxmlformats.org/drawingml/2006/picture">
+                <pic:pic xmlns:pic="http://schemas.openxmlformats.org/drawingml/2006/picture">
+                  <pic:nvPicPr>
+                    <pic:cNvPr id="4" name="Imagen 4" descr="Interfaz de usuario gráfica&#10;&#10;Descripción generada automáticamente"/>
+                    <pic:cNvPicPr/>
+                  </pic:nvPicPr>
+                  <pic:blipFill rotWithShape="1">
+                    <a:blip r:embed="rId11"/>
+                    <a:srcRect l="3903" t="8452" r="-475" b="6722"/>
+                    <a:stretch/>
+                  </pic:blipFill>
+                  <pic:spPr bwMode="auto">
+                    <a:xfrm>
+                      <a:off x="0" y="0"/>
+                      <a:ext cx="5419725" cy="2676525"/>
+                    </a:xfrm>
+                    <a:prstGeom prst="rect">
+                      <a:avLst/>
+                    </a:prstGeom>
+                    <a:ln>
+                      <a:noFill/>
+                    </a:ln>
+                    <a:extLst>
+                      <a:ext uri="{53640926-AAD7-44D8-BBD7-CCE9431645EC}">
+                        <a14:shadowObscured xmlns:a14="http://schemas.microsoft.com/office/drawing/2010/main"/>
+                      </a:ext>
+                    </a:extLst>
+                  </pic:spPr>
+                </pic:pic>
+              </a:graphicData>
+            </a:graphic>
+          </wp:inline>
+        </w:drawing>
+      </w:r>
+    </w:p>
+    <w:p>
+      <w:pPr>
+        <w:rPr>
+          <w:rFonts w:ascii="Arial" w:hAnsi="Arial" w:cs="Arial"/>
+          <w:sz w:val="24"/>
+          <w:szCs w:val="24"/>
+          <w:u w:val="single"/>
+        </w:rPr>
+      </w:pPr>
+    </w:p>
+    <w:p>
+      <w:pPr>
+        <w:rPr>
+          <w:rFonts w:ascii="Arial" w:hAnsi="Arial" w:cs="Arial"/>
+          <w:sz w:val="24"/>
+          <w:szCs w:val="24"/>
+          <w:u w:val="single"/>
+        </w:rPr>
+      </w:pPr>
+      <w:r>
+        <w:rPr>
+          <w:rFonts w:ascii="Arial" w:hAnsi="Arial" w:cs="Arial"/>
+          <w:sz w:val="24"/>
+          <w:szCs w:val="24"/>
+          <w:u w:val="single"/>
+        </w:rPr>
+        <w:t>Ventana Recargar Saldo</w:t>
+      </w:r>
+    </w:p>
+    <w:p>
+      <w:pPr>
+        <w:rPr>
+          <w:rFonts w:ascii="Arial" w:hAnsi="Arial" w:cs="Arial"/>
+          <w:sz w:val="24"/>
+          <w:szCs w:val="24"/>
+          <w:u w:val="single"/>
+        </w:rPr>
+      </w:pPr>
+      <w:r>
+        <w:rPr>
+          <w:rFonts w:ascii="Arial" w:hAnsi="Arial" w:cs="Arial"/>
+          <w:sz w:val="24"/>
+          <w:szCs w:val="24"/>
+          <w:u w:val="single"/>
+        </w:rPr>
+        <w:t>/#/reloadCash</w:t>
+      </w:r>
+    </w:p>
+    <w:p>
+      <w:pPr>
+        <w:rPr>
+          <w:noProof/>
+        </w:rPr>
+      </w:pPr>
+    </w:p>
+    <w:p>
+      <w:pPr>
+        <w:rPr>
+          <w:rFonts w:ascii="Arial" w:hAnsi="Arial" w:cs="Arial"/>
+          <w:sz w:val="24"/>
+          <w:szCs w:val="24"/>
+          <w:u w:val="single"/>
+        </w:rPr>
+      </w:pPr>
+      <w:r>
+        <w:rPr>
+          <w:noProof/>
+        </w:rPr>
+        <w:drawing>
+          <wp:inline distT="0" distB="0" distL="0" distR="0" wp14:anchorId="323D788D" wp14:editId="22815A64">
+            <wp:extent cx="6000750" cy="2963333"/>
+            <wp:effectExtent l="0" t="0" r="0" b="8890"/>
+            <wp:docPr id="6" name="Imagen 6" descr="Interfaz de usuario gráfica&#10;&#10;Descripción generada automáticamente"/>
+            <wp:cNvGraphicFramePr>
+              <a:graphicFrameLocks xmlns:a="http://schemas.openxmlformats.org/drawingml/2006/main" noChangeAspect="1"/>
+            </wp:cNvGraphicFramePr>
+            <a:graphic xmlns:a="http://schemas.openxmlformats.org/drawingml/2006/main">
+              <a:graphicData uri="http://schemas.openxmlformats.org/drawingml/2006/picture">
+                <pic:pic xmlns:pic="http://schemas.openxmlformats.org/drawingml/2006/picture">
+                  <pic:nvPicPr>
+                    <pic:cNvPr id="6" name="Imagen 6" descr="Interfaz de usuario gráfica&#10;&#10;Descripción generada automáticamente"/>
+                    <pic:cNvPicPr/>
+                  </pic:nvPicPr>
+                  <pic:blipFill rotWithShape="1">
+                    <a:blip r:embed="rId12"/>
+                    <a:srcRect l="3395" t="8755" r="373" b="6721"/>
+                    <a:stretch/>
+                  </pic:blipFill>
+                  <pic:spPr bwMode="auto">
+                    <a:xfrm>
+                      <a:off x="0" y="0"/>
+                      <a:ext cx="6013118" cy="2969441"/>
+                    </a:xfrm>
+                    <a:prstGeom prst="rect">
+                      <a:avLst/>
+                    </a:prstGeom>
+                    <a:ln>
+                      <a:noFill/>
+                    </a:ln>
+                    <a:extLst>
+                      <a:ext uri="{53640926-AAD7-44D8-BBD7-CCE9431645EC}">
+                        <a14:shadowObscured xmlns:a14="http://schemas.microsoft.com/office/drawing/2010/main"/>
+                      </a:ext>
+                    </a:extLst>
+                  </pic:spPr>
+                </pic:pic>
+              </a:graphicData>
+            </a:graphic>
+          </wp:inline>
+        </w:drawing>
+      </w:r>
+    </w:p>
+    <w:p>
+      <w:pPr>
+        <w:rPr>
+          <w:rFonts w:ascii="Arial" w:hAnsi="Arial" w:cs="Arial"/>
+          <w:sz w:val="24"/>
+          <w:szCs w:val="24"/>
+          <w:u w:val="single"/>
+        </w:rPr>
+      </w:pPr>
+    </w:p>
+    <w:p>
+      <w:pPr>
+        <w:rPr>
+          <w:rFonts w:ascii="Arial" w:hAnsi="Arial" w:cs="Arial"/>
+          <w:sz w:val="24"/>
+          <w:szCs w:val="24"/>
+          <w:u w:val="single"/>
+        </w:rPr>
+      </w:pPr>
+    </w:p>
+    <w:p>
+      <w:pPr>
+        <w:rPr>
+          <w:rFonts w:ascii="Arial" w:hAnsi="Arial" w:cs="Arial"/>
+          <w:sz w:val="24"/>
+          <w:szCs w:val="24"/>
+          <w:u w:val="single"/>
+        </w:rPr>
+      </w:pPr>
+      <w:r>
+        <w:rPr>
+          <w:rFonts w:ascii="Arial" w:hAnsi="Arial" w:cs="Arial"/>
+          <w:sz w:val="24"/>
+          <w:szCs w:val="24"/>
+          <w:u w:val="single"/>
+        </w:rPr>
+        <w:lastRenderedPageBreak/>
+        <w:t>Perfil</w:t>
+      </w:r>
+    </w:p>
+    <w:p>
+      <w:pPr>
+        <w:rPr>
+          <w:noProof/>
+        </w:rPr>
+      </w:pPr>
+      <w:r>
+        <w:rPr>
+          <w:rFonts w:ascii="Arial" w:hAnsi="Arial" w:cs="Arial"/>
+          <w:sz w:val="24"/>
+          <w:szCs w:val="24"/>
+          <w:u w:val="single"/>
+        </w:rPr>
+        <w:t>/#/profile</w:t>
+      </w:r>
+      <w:proofErr w:type="gramStart"/>
+      <w:r>
+        <w:rPr>
+          <w:rFonts w:ascii="Arial" w:hAnsi="Arial" w:cs="Arial"/>
+          <w:sz w:val="24"/>
+          <w:szCs w:val="24"/>
+          <w:u w:val="single"/>
+        </w:rPr>
+        <w:t>/:userName</w:t>
+      </w:r>
+      <w:proofErr w:type="gramEnd"/>
+    </w:p>
+    <w:p>
+      <w:pPr>
+        <w:rPr>
+          <w:rFonts w:ascii="Arial" w:hAnsi="Arial" w:cs="Arial"/>
+          <w:sz w:val="24"/>
+          <w:szCs w:val="24"/>
+          <w:u w:val="single"/>
+        </w:rPr>
+      </w:pPr>
+      <w:r>
+        <w:rPr>
+          <w:noProof/>
+        </w:rPr>
+        <w:drawing>
+          <wp:inline distT="0" distB="0" distL="0" distR="0" wp14:anchorId="472356F5" wp14:editId="0A3C2100">
+            <wp:extent cx="5431155" cy="2619375"/>
+            <wp:effectExtent l="0" t="0" r="0" b="9525"/>
+            <wp:docPr id="7" name="Imagen 7" descr="Interfaz de usuario gráfica&#10;&#10;Descripción generada automáticamente"/>
+            <wp:cNvGraphicFramePr>
+              <a:graphicFrameLocks xmlns:a="http://schemas.openxmlformats.org/drawingml/2006/main" noChangeAspect="1"/>
+            </wp:cNvGraphicFramePr>
+            <a:graphic xmlns:a="http://schemas.openxmlformats.org/drawingml/2006/main">
+              <a:graphicData uri="http://schemas.openxmlformats.org/drawingml/2006/picture">
+                <pic:pic xmlns:pic="http://schemas.openxmlformats.org/drawingml/2006/picture">
+                  <pic:nvPicPr>
+                    <pic:cNvPr id="7" name="Imagen 7" descr="Interfaz de usuario gráfica&#10;&#10;Descripción generada automáticamente"/>
+                    <pic:cNvPicPr/>
+                  </pic:nvPicPr>
+                  <pic:blipFill rotWithShape="1">
+                    <a:blip r:embed="rId13"/>
+                    <a:srcRect l="3225" t="9359" b="7627"/>
+                    <a:stretch/>
+                  </pic:blipFill>
+                  <pic:spPr bwMode="auto">
+                    <a:xfrm>
+                      <a:off x="0" y="0"/>
+                      <a:ext cx="5431155" cy="2619375"/>
+                    </a:xfrm>
+                    <a:prstGeom prst="rect">
+                      <a:avLst/>
+                    </a:prstGeom>
+                    <a:ln>
+                      <a:noFill/>
+                    </a:ln>
+                    <a:extLst>
+                      <a:ext uri="{53640926-AAD7-44D8-BBD7-CCE9431645EC}">
+                        <a14:shadowObscured xmlns:a14="http://schemas.microsoft.com/office/drawing/2010/main"/>
+                      </a:ext>
+                    </a:extLst>
+                  </pic:spPr>
+                </pic:pic>
+              </a:graphicData>
+            </a:graphic>
+          </wp:inline>
+        </w:drawing>
+      </w:r>
+    </w:p>
+    <w:p>
+      <w:pPr>
+        <w:rPr>
+          <w:rFonts w:ascii="Arial" w:hAnsi="Arial" w:cs="Arial"/>
+          <w:sz w:val="24"/>
+          <w:szCs w:val="24"/>
+          <w:u w:val="single"/>
+        </w:rPr>
+      </w:pPr>
+    </w:p>
+    <w:p>
+      <w:pPr>
+        <w:rPr>
+          <w:rFonts w:ascii="Arial" w:hAnsi="Arial" w:cs="Arial"/>
+          <w:sz w:val="24"/>
+          <w:szCs w:val="24"/>
+          <w:u w:val="single"/>
+        </w:rPr>
+      </w:pPr>
+      <w:r>
+        <w:rPr>
+          <w:rFonts w:ascii="Arial" w:hAnsi="Arial" w:cs="Arial"/>
+          <w:sz w:val="24"/>
+          <w:szCs w:val="24"/>
+          <w:u w:val="single"/>
+        </w:rPr>
+        <w:t>Comprar</w:t>
+      </w:r>
+    </w:p>
+    <w:p>
+      <w:pPr>
+        <w:rPr>
+          <w:rFonts w:ascii="Arial" w:hAnsi="Arial" w:cs="Arial"/>
+          <w:sz w:val="24"/>
+          <w:szCs w:val="24"/>
+          <w:u w:val="single"/>
+        </w:rPr>
+      </w:pPr>
+      <w:r>
+        <w:rPr>
+          <w:rFonts w:ascii="Arial" w:hAnsi="Arial" w:cs="Arial"/>
+          <w:sz w:val="24"/>
+          <w:szCs w:val="24"/>
+          <w:u w:val="single"/>
+        </w:rPr>
+        <w:t>/#/products</w:t>
+      </w:r>
+    </w:p>
+    <w:p>
+      <w:pPr>
+        <w:rPr>
+          <w:rFonts w:ascii="Arial" w:hAnsi="Arial" w:cs="Arial"/>
+          <w:sz w:val="24"/>
+          <w:szCs w:val="24"/>
+          <w:u w:val="single"/>
+        </w:rPr>
+      </w:pPr>
+      <w:r>
+        <w:rPr>
+          <w:noProof/>
+        </w:rPr>
+        <w:drawing>
+          <wp:inline distT="0" distB="0" distL="0" distR="0" wp14:anchorId="06B5869E" wp14:editId="52D552D6">
+            <wp:extent cx="5612130" cy="3155315"/>
+            <wp:effectExtent l="0" t="0" r="7620" b="6985"/>
+            <wp:docPr id="8" name="Imagen 8" descr="Interfaz de usuario gráfica&#10;&#10;Descripción generada automáticamente"/>
+            <wp:cNvGraphicFramePr>
+              <a:graphicFrameLocks xmlns:a="http://schemas.openxmlformats.org/drawingml/2006/main" noChangeAspect="1"/>
+            </wp:cNvGraphicFramePr>
+            <a:graphic xmlns:a="http://schemas.openxmlformats.org/drawingml/2006/main">
+              <a:graphicData uri="http://schemas.openxmlformats.org/drawingml/2006/picture">
+                <pic:pic xmlns:pic="http://schemas.openxmlformats.org/drawingml/2006/picture">
+                  <pic:nvPicPr>
+                    <pic:cNvPr id="8" name="Imagen 8" descr="Interfaz de usuario gráfica&#10;&#10;Descripción generada automáticamente"/>
+                    <pic:cNvPicPr/>
+                  </pic:nvPicPr>
+                  <pic:blipFill>
+                    <a:blip r:embed="rId14"/>
+                    <a:stretch>
+                      <a:fillRect/>
+                    </a:stretch>
+                  </pic:blipFill>
+                  <pic:spPr>
+                    <a:xfrm>
+                      <a:off x="0" y="0"/>
+                      <a:ext cx="5612130" cy="3155315"/>
+                    </a:xfrm>
+                    <a:prstGeom prst="rect">
+                      <a:avLst/>
+                    </a:prstGeom>
+                  </pic:spPr>
+                </pic:pic>
+              </a:graphicData>
+            </a:graphic>
+          </wp:inline>
+        </w:drawing>
+      </w:r>
+    </w:p>
+    <w:p>
+      <w:pPr>
+        <w:rPr>
+          <w:rFonts w:ascii="Arial" w:hAnsi="Arial" w:cs="Arial"/>
+          <w:sz w:val="24"/>
+          <w:szCs w:val="24"/>
+          <w:u w:val="single"/>
+        </w:rPr>
+      </w:pPr>
+    </w:p>
     <w:sectPr>
-      <w:footerReference w:type="default" r:id="rId11"/>
+      <w:footerReference w:type="default" r:id="rId15"/>
       <w:pgSz w:w="12240" w:h="15840"/>
       <w:pgMar w:top="1417" w:right="1701" w:bottom="1417" w:left="1701" w:header="708" w:footer="708" w:gutter="0"/>
       <w:cols w:space="708"/>

</xml_diff>